<commit_message>
feat: Implementar lógica de autenticación y mejoras en CLI
- Implementa la lógica de autenticación completa en CAuthService para verificar los roles de usuario contra la base de datos de Lanzadera.

- Añade una nueva subrutina App_Start en modAppManager para orquestar el arranque de la aplicación.

- Extiende modDatabase con una función para ejecutar consultas en bases de datos externas y protegidas por contraseña.

- Añade un test de integración para verificar los roles de usuario específicos.

- Implementa un nuevo comando 'help' en condor_cli.vbs para mejorar la usabilidad.

- Actualiza la documentación en README.md.
</commit_message>
<xml_diff>
--- a/docs/leeme.docx
+++ b/docs/leeme.docx
@@ -154,10 +154,7 @@
       <w:proofErr w:type="spellEnd"/>
       <w:proofErr w:type="gramStart"/>
       <w:r>
-        <w:t>=”</w:t>
-      </w:r>
-      <w:r>
-        <w:t>SELECT</w:t>
+        <w:t>=”SELECT</w:t>
       </w:r>
       <w:proofErr w:type="gramEnd"/>
       <w:r>
@@ -204,10 +201,7 @@
     </w:p>
     <w:p>
       <w:r>
-        <w:t>alvaro.gonzalezcaballero@telefonica.com'));</w:t>
-      </w:r>
-      <w:r>
-        <w:t>”</w:t>
+        <w:t>alvaro.gonzalezcaballero@telefonica.com'));”</w:t>
       </w:r>
       <w:r>
         <w:br/>
@@ -319,10 +313,7 @@
       </w:r>
       <w:proofErr w:type="gramEnd"/>
       <w:r>
-        <w:t>231));</w:t>
-      </w:r>
-      <w:r>
-        <w:t>”</w:t>
+        <w:t>231));”</w:t>
       </w:r>
     </w:p>
     <w:p/>
@@ -605,10 +596,7 @@
       </w:r>
       <w:proofErr w:type="spellEnd"/>
       <w:r>
-        <w:t xml:space="preserve"> DESC;</w:t>
-      </w:r>
-      <w:r>
-        <w:t>”</w:t>
+        <w:t xml:space="preserve"> DESC;”</w:t>
       </w:r>
     </w:p>
     <w:p/>
@@ -913,10 +901,7 @@
       </w:r>
       <w:proofErr w:type="spellEnd"/>
       <w:r>
-        <w:t xml:space="preserve"> DESC;</w:t>
-      </w:r>
-      <w:r>
-        <w:t>”</w:t>
+        <w:t xml:space="preserve"> DESC;”</w:t>
       </w:r>
       <w:r>
         <w:br/>
@@ -1022,53 +1007,79 @@
     <w:p>
       <w:pPr>
         <w:pStyle w:val="Prrafodelista"/>
+      </w:pPr>
+      <w:r>
+        <w:t>Solo va a haber tres roles en la herramienta</w:t>
+      </w:r>
+    </w:p>
+    <w:p>
+      <w:pPr>
+        <w:pStyle w:val="Prrafodelista"/>
+      </w:pPr>
+      <w:r>
+        <w:t>Calidad, Técnico y Administrador</w:t>
+      </w:r>
+    </w:p>
+    <w:p>
+      <w:pPr>
+        <w:pStyle w:val="Prrafodelista"/>
+      </w:pPr>
+    </w:p>
+    <w:p>
+      <w:pPr>
+        <w:pStyle w:val="Prrafodelista"/>
+      </w:pPr>
+      <w:r>
+        <w:t>FLUJO DE TRABAJO</w:t>
+      </w:r>
+    </w:p>
+    <w:p>
+      <w:pPr>
+        <w:pStyle w:val="Prrafodelista"/>
+      </w:pPr>
+    </w:p>
+    <w:p>
+      <w:pPr>
+        <w:pStyle w:val="Prrafodelista"/>
+      </w:pPr>
+      <w:r>
+        <w:t>Calidad entra en alta de solicitud</w:t>
+      </w:r>
+    </w:p>
+    <w:p>
+      <w:pPr>
+        <w:pStyle w:val="Prrafodelista"/>
         <w:numPr>
           <w:ilvl w:val="0"/>
-          <w:numId w:val="2"/>
+          <w:numId w:val="3"/>
         </w:numPr>
       </w:pPr>
       <w:r>
-        <w:t>FASE DE REGISTRO</w:t>
-      </w:r>
-      <w:r>
-        <w:br/>
-      </w:r>
-      <w:r>
-        <w:t xml:space="preserve">Calidad decide registrar un CA-CD o un PC de un expediente determinado. Va al formulario de entrada y pulsa sobre el botón que diga alta de solicitud. Se ha de abrir un formulario en el que haya un listado de los expedientes registrados (ya visto en el apartado expedientes) y ha de tener unos campos de búsqueda como nemotécnico, responsable de calidad, responsable técnico y se han de ir filtrando los expedientes de la lista. Elije uno y luego en un combo elije el tipo de solicitud. Si elije CD-CA el propio expediente nos dirá si es de </w:t>
-      </w:r>
-      <w:proofErr w:type="spellStart"/>
-      <w:r>
-        <w:t>subsuministrador</w:t>
-      </w:r>
-      <w:proofErr w:type="spellEnd"/>
-      <w:r>
-        <w:t xml:space="preserve"> o no. Si el campo </w:t>
-      </w:r>
-      <w:proofErr w:type="spellStart"/>
-      <w:r>
-        <w:t>ContratistaPrincipal</w:t>
-      </w:r>
-      <w:proofErr w:type="spellEnd"/>
-      <w:r>
-        <w:t xml:space="preserve">=’Sí’ significa que nosotros somos contratistas principales y por lo tanto la solicitud es CD-CA, si es no, somos </w:t>
-      </w:r>
-      <w:proofErr w:type="spellStart"/>
-      <w:r>
-        <w:t>subsuministradores</w:t>
-      </w:r>
-      <w:proofErr w:type="spellEnd"/>
-      <w:r>
-        <w:t xml:space="preserve"> y por lo tanto la solicitud es del tipo CD-CA-SUB</w:t>
-      </w:r>
-      <w:r>
-        <w:t xml:space="preserve">. Los campos que calidad va a rellenar en esta fase </w:t>
-      </w:r>
-      <w:r>
-        <w:t>son</w:t>
-      </w:r>
-      <w:r>
-        <w:br/>
-        <w:t>a) CD-CA</w:t>
+        <w:t>Ha de elegir un expediente para la solicitud</w:t>
+      </w:r>
+    </w:p>
+    <w:p>
+      <w:pPr>
+        <w:pStyle w:val="Prrafodelista"/>
+        <w:numPr>
+          <w:ilvl w:val="0"/>
+          <w:numId w:val="3"/>
+        </w:numPr>
+      </w:pPr>
+      <w:r>
+        <w:t>Ha de elegir un suministrador de los que el expediente tiene registrados previamente (viene dado de la base de datos de expedientes)</w:t>
+      </w:r>
+    </w:p>
+    <w:p>
+      <w:pPr>
+        <w:pStyle w:val="Prrafodelista"/>
+        <w:numPr>
+          <w:ilvl w:val="0"/>
+          <w:numId w:val="3"/>
+        </w:numPr>
+      </w:pPr>
+      <w:r>
+        <w:t>Ha de elegir si es un CA-CD o un PC</w:t>
       </w:r>
     </w:p>
     <w:p>
@@ -1076,12 +1087,104 @@
         <w:pStyle w:val="Prrafodelista"/>
         <w:numPr>
           <w:ilvl w:val="1"/>
-          <w:numId w:val="2"/>
+          <w:numId w:val="3"/>
         </w:numPr>
       </w:pPr>
       <w:r>
+        <w:t xml:space="preserve">Si elije un CA-CD. El sistema ya </w:t>
+      </w:r>
+      <w:proofErr w:type="gramStart"/>
+      <w:r>
+        <w:t>sabe  con</w:t>
+      </w:r>
+      <w:proofErr w:type="gramEnd"/>
+      <w:r>
+        <w:t xml:space="preserve"> el expediente elegido con el campo </w:t>
+      </w:r>
+      <w:proofErr w:type="spellStart"/>
+      <w:r>
+        <w:t>ContratistaPrincipal</w:t>
+      </w:r>
+      <w:proofErr w:type="spellEnd"/>
+      <w:r>
+        <w:t xml:space="preserve"> si es CA-CD O CA-CD-SUB</w:t>
+      </w:r>
+      <w:r>
         <w:br/>
-      </w:r>
+        <w:t xml:space="preserve">Si </w:t>
+      </w:r>
+      <w:proofErr w:type="spellStart"/>
+      <w:r>
+        <w:t>ContratistaPrincipal</w:t>
+      </w:r>
+      <w:proofErr w:type="spellEnd"/>
+      <w:r>
+        <w:t>=’Sí’ significa que nosotros somos contratistas principales y por lo tanto la solicitud es CD-CA</w:t>
+      </w:r>
+    </w:p>
+    <w:p>
+      <w:pPr>
+        <w:pStyle w:val="Prrafodelista"/>
+        <w:numPr>
+          <w:ilvl w:val="0"/>
+          <w:numId w:val="3"/>
+        </w:numPr>
+      </w:pPr>
+      <w:r>
+        <w:t>Calidad rellena en el aplicativo los campos necesarios par comenzar la FASE DE REGISTRO. En ese momento el sistema ha de rellenar la fecha en que ha ocurrido esto, así ya se sabe que tiene que entrar un técnico a realizar su parte. En este momento para que el técnico se entere le tendría que llegar una notificación por correo electrónico.</w:t>
+      </w:r>
+      <w:r>
+        <w:t xml:space="preserve"> (ver apartado de como se generan estos avisos)</w:t>
+      </w:r>
+    </w:p>
+    <w:p>
+      <w:pPr>
+        <w:ind w:left="708"/>
+      </w:pPr>
+      <w:r>
+        <w:t xml:space="preserve">El técnico entra en el aplicativo </w:t>
+      </w:r>
+    </w:p>
+    <w:p>
+      <w:pPr>
+        <w:pStyle w:val="Prrafodelista"/>
+        <w:numPr>
+          <w:ilvl w:val="0"/>
+          <w:numId w:val="4"/>
+        </w:numPr>
+      </w:pPr>
+      <w:r>
+        <w:t>Va a su bandeja de entrada y ve aquellas solicitudes que tienen que ver con sus expedientes y puede ver cuáles están en la FASE TÉCNICA, las rellena y tiene que dar al botón de liberar y en ese momento se rellena la fecha “</w:t>
+      </w:r>
+      <w:proofErr w:type="spellStart"/>
+      <w:r>
+        <w:t>fechaCompletadoTecnico</w:t>
+      </w:r>
+      <w:proofErr w:type="spellEnd"/>
+      <w:r>
+        <w:t>” con lo que se ha de registrar la notificación al miembro de calidad que comenzó el proceso.</w:t>
+      </w:r>
+    </w:p>
+    <w:p>
+      <w:pPr>
+        <w:ind w:left="708"/>
+      </w:pPr>
+      <w:r>
+        <w:t>Calidad ya está en la FASE DE DESARROLLO</w:t>
+      </w:r>
+    </w:p>
+    <w:p>
+      <w:pPr>
+        <w:ind w:left="708"/>
+      </w:pPr>
+      <w:r>
+        <w:t>Ahora va a ir mandando correos electrónicos por fuera del aplicativo para mandar la plantilla de Word rellena por CONDOR (se ha de poder guardar en el directorio de anexos cada versión que generamos desde el aplicativo) estos correos electrónicos no se van a registrar en CONDOR, con estos correos electrónicos los agentes externos van rellenando de la plantilla su parte y devuelven el correo. Cuando calidad recibe la plantilla rellena en parte la va registrando en el formulario correspondiente de Access y así continuamente hasta que se llegue al final de la solicitud con la concesión o denegación del CA-CD o PC</w:t>
+      </w:r>
+    </w:p>
+    <w:p>
+      <w:pPr>
+        <w:ind w:left="720"/>
+      </w:pPr>
     </w:p>
     <w:sectPr>
       <w:pgSz w:w="11906" w:h="16838"/>
@@ -1096,6 +1199,95 @@
 <file path=word/numbering.xml><?xml version="1.0" encoding="utf-8"?>
 <w:numbering xmlns:wpc="http://schemas.microsoft.com/office/word/2010/wordprocessingCanvas" xmlns:cx="http://schemas.microsoft.com/office/drawing/2014/chartex" xmlns:cx1="http://schemas.microsoft.com/office/drawing/2015/9/8/chartex" xmlns:cx2="http://schemas.microsoft.com/office/drawing/2015/10/21/chartex" xmlns:cx3="http://schemas.microsoft.com/office/drawing/2016/5/9/chartex" xmlns:cx4="http://schemas.microsoft.com/office/drawing/2016/5/10/chartex" xmlns:cx5="http://schemas.microsoft.com/office/drawing/2016/5/11/chartex" xmlns:cx6="http://schemas.microsoft.com/office/drawing/2016/5/12/chartex" xmlns:cx7="http://schemas.microsoft.com/office/drawing/2016/5/13/chartex" xmlns:cx8="http://schemas.microsoft.com/office/drawing/2016/5/14/chartex" xmlns:mc="http://schemas.openxmlformats.org/markup-compatibility/2006" xmlns:aink="http://schemas.microsoft.com/office/drawing/2016/ink" xmlns:am3d="http://schemas.microsoft.com/office/drawing/2017/model3d" xmlns:o="urn:schemas-microsoft-com:office:office" xmlns:oel="http://schemas.microsoft.com/office/2019/extlst" xmlns:r="http://schemas.openxmlformats.org/officeDocument/2006/relationships" xmlns:m="http://schemas.openxmlformats.org/officeDocument/2006/math" xmlns:v="urn:schemas-microsoft-com:vml" xmlns:wp14="http://schemas.microsoft.com/office/word/2010/wordprocessingDrawing" xmlns:wp="http://schemas.openxmlformats.org/drawingml/2006/wordprocessingDrawing" xmlns:w10="urn:schemas-microsoft-com:office:word" xmlns:w="http://schemas.openxmlformats.org/wordprocessingml/2006/main" xmlns:w14="http://schemas.microsoft.com/office/word/2010/wordml" xmlns:w15="http://schemas.microsoft.com/office/word/2012/wordml" xmlns:w16cex="http://schemas.microsoft.com/office/word/2018/wordml/cex" xmlns:w16cid="http://schemas.microsoft.com/office/word/2016/wordml/cid" xmlns:w16="http://schemas.microsoft.com/office/word/2018/wordml" xmlns:w16du="http://schemas.microsoft.com/office/word/2023/wordml/word16du" xmlns:w16sdtdh="http://schemas.microsoft.com/office/word/2020/wordml/sdtdatahash" xmlns:w16sdtfl="http://schemas.microsoft.com/office/word/2024/wordml/sdtformatlock" xmlns:w16se="http://schemas.microsoft.com/office/word/2015/wordml/symex" xmlns:wpg="http://schemas.microsoft.com/office/word/2010/wordprocessingGroup" xmlns:wpi="http://schemas.microsoft.com/office/word/2010/wordprocessingInk" xmlns:wne="http://schemas.microsoft.com/office/word/2006/wordml" xmlns:wps="http://schemas.microsoft.com/office/word/2010/wordprocessingShape" mc:Ignorable="w14 w15 w16se w16cid w16 w16cex w16sdtdh w16sdtfl w16du wp14">
   <w:abstractNum w:abstractNumId="0" w15:restartNumberingAfterBreak="0">
+    <w:nsid w:val="1EB40D15"/>
+    <w:multiLevelType w:val="hybridMultilevel"/>
+    <w:tmpl w:val="90AE0CA4"/>
+    <w:lvl w:ilvl="0" w:tplc="0DFE1F00">
+      <w:start w:val="1"/>
+      <w:numFmt w:val="lowerLetter"/>
+      <w:lvlText w:val="%1)"/>
+      <w:lvlJc w:val="left"/>
+      <w:pPr>
+        <w:ind w:left="1068" w:hanging="360"/>
+      </w:pPr>
+      <w:rPr>
+        <w:rFonts w:hint="default"/>
+      </w:rPr>
+    </w:lvl>
+    <w:lvl w:ilvl="1" w:tplc="0C0A0019" w:tentative="1">
+      <w:start w:val="1"/>
+      <w:numFmt w:val="lowerLetter"/>
+      <w:lvlText w:val="%2."/>
+      <w:lvlJc w:val="left"/>
+      <w:pPr>
+        <w:ind w:left="1788" w:hanging="360"/>
+      </w:pPr>
+    </w:lvl>
+    <w:lvl w:ilvl="2" w:tplc="0C0A001B" w:tentative="1">
+      <w:start w:val="1"/>
+      <w:numFmt w:val="lowerRoman"/>
+      <w:lvlText w:val="%3."/>
+      <w:lvlJc w:val="right"/>
+      <w:pPr>
+        <w:ind w:left="2508" w:hanging="180"/>
+      </w:pPr>
+    </w:lvl>
+    <w:lvl w:ilvl="3" w:tplc="0C0A000F" w:tentative="1">
+      <w:start w:val="1"/>
+      <w:numFmt w:val="decimal"/>
+      <w:lvlText w:val="%4."/>
+      <w:lvlJc w:val="left"/>
+      <w:pPr>
+        <w:ind w:left="3228" w:hanging="360"/>
+      </w:pPr>
+    </w:lvl>
+    <w:lvl w:ilvl="4" w:tplc="0C0A0019" w:tentative="1">
+      <w:start w:val="1"/>
+      <w:numFmt w:val="lowerLetter"/>
+      <w:lvlText w:val="%5."/>
+      <w:lvlJc w:val="left"/>
+      <w:pPr>
+        <w:ind w:left="3948" w:hanging="360"/>
+      </w:pPr>
+    </w:lvl>
+    <w:lvl w:ilvl="5" w:tplc="0C0A001B" w:tentative="1">
+      <w:start w:val="1"/>
+      <w:numFmt w:val="lowerRoman"/>
+      <w:lvlText w:val="%6."/>
+      <w:lvlJc w:val="right"/>
+      <w:pPr>
+        <w:ind w:left="4668" w:hanging="180"/>
+      </w:pPr>
+    </w:lvl>
+    <w:lvl w:ilvl="6" w:tplc="0C0A000F" w:tentative="1">
+      <w:start w:val="1"/>
+      <w:numFmt w:val="decimal"/>
+      <w:lvlText w:val="%7."/>
+      <w:lvlJc w:val="left"/>
+      <w:pPr>
+        <w:ind w:left="5388" w:hanging="360"/>
+      </w:pPr>
+    </w:lvl>
+    <w:lvl w:ilvl="7" w:tplc="0C0A0019" w:tentative="1">
+      <w:start w:val="1"/>
+      <w:numFmt w:val="lowerLetter"/>
+      <w:lvlText w:val="%8."/>
+      <w:lvlJc w:val="left"/>
+      <w:pPr>
+        <w:ind w:left="6108" w:hanging="360"/>
+      </w:pPr>
+    </w:lvl>
+    <w:lvl w:ilvl="8" w:tplc="0C0A001B" w:tentative="1">
+      <w:start w:val="1"/>
+      <w:numFmt w:val="lowerRoman"/>
+      <w:lvlText w:val="%9."/>
+      <w:lvlJc w:val="right"/>
+      <w:pPr>
+        <w:ind w:left="6828" w:hanging="180"/>
+      </w:pPr>
+    </w:lvl>
+  </w:abstractNum>
+  <w:abstractNum w:abstractNumId="1" w15:restartNumberingAfterBreak="0">
     <w:nsid w:val="28A8723E"/>
     <w:multiLevelType w:val="hybridMultilevel"/>
     <w:tmpl w:val="DA3CD106"/>
@@ -1184,7 +1376,96 @@
       </w:pPr>
     </w:lvl>
   </w:abstractNum>
-  <w:abstractNum w:abstractNumId="1" w15:restartNumberingAfterBreak="0">
+  <w:abstractNum w:abstractNumId="2" w15:restartNumberingAfterBreak="0">
+    <w:nsid w:val="35FA74E3"/>
+    <w:multiLevelType w:val="hybridMultilevel"/>
+    <w:tmpl w:val="035ACC2A"/>
+    <w:lvl w:ilvl="0" w:tplc="C2C6A950">
+      <w:start w:val="1"/>
+      <w:numFmt w:val="lowerLetter"/>
+      <w:lvlText w:val="%1)"/>
+      <w:lvlJc w:val="left"/>
+      <w:pPr>
+        <w:ind w:left="1080" w:hanging="360"/>
+      </w:pPr>
+      <w:rPr>
+        <w:rFonts w:hint="default"/>
+      </w:rPr>
+    </w:lvl>
+    <w:lvl w:ilvl="1" w:tplc="0C0A0019">
+      <w:start w:val="1"/>
+      <w:numFmt w:val="lowerLetter"/>
+      <w:lvlText w:val="%2."/>
+      <w:lvlJc w:val="left"/>
+      <w:pPr>
+        <w:ind w:left="1800" w:hanging="360"/>
+      </w:pPr>
+    </w:lvl>
+    <w:lvl w:ilvl="2" w:tplc="0C0A001B" w:tentative="1">
+      <w:start w:val="1"/>
+      <w:numFmt w:val="lowerRoman"/>
+      <w:lvlText w:val="%3."/>
+      <w:lvlJc w:val="right"/>
+      <w:pPr>
+        <w:ind w:left="2520" w:hanging="180"/>
+      </w:pPr>
+    </w:lvl>
+    <w:lvl w:ilvl="3" w:tplc="0C0A000F" w:tentative="1">
+      <w:start w:val="1"/>
+      <w:numFmt w:val="decimal"/>
+      <w:lvlText w:val="%4."/>
+      <w:lvlJc w:val="left"/>
+      <w:pPr>
+        <w:ind w:left="3240" w:hanging="360"/>
+      </w:pPr>
+    </w:lvl>
+    <w:lvl w:ilvl="4" w:tplc="0C0A0019" w:tentative="1">
+      <w:start w:val="1"/>
+      <w:numFmt w:val="lowerLetter"/>
+      <w:lvlText w:val="%5."/>
+      <w:lvlJc w:val="left"/>
+      <w:pPr>
+        <w:ind w:left="3960" w:hanging="360"/>
+      </w:pPr>
+    </w:lvl>
+    <w:lvl w:ilvl="5" w:tplc="0C0A001B" w:tentative="1">
+      <w:start w:val="1"/>
+      <w:numFmt w:val="lowerRoman"/>
+      <w:lvlText w:val="%6."/>
+      <w:lvlJc w:val="right"/>
+      <w:pPr>
+        <w:ind w:left="4680" w:hanging="180"/>
+      </w:pPr>
+    </w:lvl>
+    <w:lvl w:ilvl="6" w:tplc="0C0A000F" w:tentative="1">
+      <w:start w:val="1"/>
+      <w:numFmt w:val="decimal"/>
+      <w:lvlText w:val="%7."/>
+      <w:lvlJc w:val="left"/>
+      <w:pPr>
+        <w:ind w:left="5400" w:hanging="360"/>
+      </w:pPr>
+    </w:lvl>
+    <w:lvl w:ilvl="7" w:tplc="0C0A0019" w:tentative="1">
+      <w:start w:val="1"/>
+      <w:numFmt w:val="lowerLetter"/>
+      <w:lvlText w:val="%8."/>
+      <w:lvlJc w:val="left"/>
+      <w:pPr>
+        <w:ind w:left="6120" w:hanging="360"/>
+      </w:pPr>
+    </w:lvl>
+    <w:lvl w:ilvl="8" w:tplc="0C0A001B" w:tentative="1">
+      <w:start w:val="1"/>
+      <w:numFmt w:val="lowerRoman"/>
+      <w:lvlText w:val="%9."/>
+      <w:lvlJc w:val="right"/>
+      <w:pPr>
+        <w:ind w:left="6840" w:hanging="180"/>
+      </w:pPr>
+    </w:lvl>
+  </w:abstractNum>
+  <w:abstractNum w:abstractNumId="3" w15:restartNumberingAfterBreak="0">
     <w:nsid w:val="524D132F"/>
     <w:multiLevelType w:val="hybridMultilevel"/>
     <w:tmpl w:val="E864DB10"/>
@@ -1274,9 +1555,15 @@
     </w:lvl>
   </w:abstractNum>
   <w:num w:numId="1" w16cid:durableId="1199974408">
+    <w:abstractNumId w:val="3"/>
+  </w:num>
+  <w:num w:numId="2" w16cid:durableId="1066807424">
     <w:abstractNumId w:val="1"/>
   </w:num>
-  <w:num w:numId="2" w16cid:durableId="1066807424">
+  <w:num w:numId="3" w16cid:durableId="100153843">
+    <w:abstractNumId w:val="2"/>
+  </w:num>
+  <w:num w:numId="4" w16cid:durableId="990132037">
     <w:abstractNumId w:val="0"/>
   </w:num>
 </w:numbering>
@@ -1885,6 +2172,7 @@
   <w:style w:type="character" w:default="1" w:styleId="Fuentedeprrafopredeter">
     <w:name w:val="Default Paragraph Font"/>
     <w:uiPriority w:val="1"/>
+    <w:semiHidden/>
     <w:unhideWhenUsed/>
   </w:style>
   <w:style w:type="table" w:default="1" w:styleId="Tablanormal">

</xml_diff>